<commit_message>
feedback groot deel verwerkt
</commit_message>
<xml_diff>
--- a/0.2/betand vanaf 11-1.docx
+++ b/0.2/betand vanaf 11-1.docx
@@ -438,7 +438,28 @@
           <w:highlight w:val="white"/>
         </w:rPr>
         <w:tab/>
-        <w:t xml:space="preserve">There are however some studies that do address causality in the health wealth connection and they mostly find insignificant causal effects. Meer, Miller and Rosen (2003) use a straightforward instrumental variable strategy to deal with the endogeneity. They use inheritance as the instrument as it does affect health but does not directly affect health nor is it affected by health they reason. They do find a significant correlation between health and wealth but when inheritance is used as an instrument they do not find a significant effect from wealth on health. They conclude that short run changes in wealth do not affect health. They do however note: “This finding does not rule out the possibility of a long-term impact of wealth on health” (Meer, Miller, &amp; Rosen, 2003, p. 729)⁠. Kim and Ruhm (2012)⁠ also use inheritance as exogenous wealth shocks and also find no significant effect on health. </w:t>
+        <w:t xml:space="preserve">There are however some studies that do address causality in the health wealth connection and they mostly find insignificant </w:t>
+      </w:r>
+      <w:r>
+        <w:rPr>
+          <w:color w:val="000000"/>
+          <w:highlight w:val="white"/>
+        </w:rPr>
+        <w:t>causal effects</w:t>
+      </w:r>
+      <w:r>
+        <w:rPr>
+          <w:color w:val="000000"/>
+          <w:highlight w:val="white"/>
+        </w:rPr>
+        <w:t xml:space="preserve">. Meer, Miller and Rosen (2003) use a straightforward instrumental variable strategy to deal with the endogeneity. They use inheritance as the instrument as it does affect health but does not directly affect health nor is it affected by health they reason. They do find a significant correlation between health and wealth but when inheritance is used as an instrument they do not find a significant effect from wealth on health. They conclude that short run changes in wealth do not affect health. They do however note: “This finding does not rule out the possibility of a long-term impact of wealth on health” (Meer, Miller, &amp; Rosen, 2003, p. 729)⁠. Kim and Ruhm (2012)⁠ also use inheritance as exogenous wealth shocks and also find no significant effect on health. </w:t>
+      </w:r>
+      <w:r>
+        <w:rPr>
+          <w:color w:val="000000"/>
+          <w:highlight w:val="white"/>
+        </w:rPr>
+        <w:t>One could however argue that inheritance might not be a good instrument to find a causal effect in this case. Most of the people will know whether or not they will inherit something. Because people know they will inherit something it will not come as a truly exogenous wealth shock. They will make their decisions prior to receiving the inheritance with the coming inheritance in mind, therefore it could have an effect on health before the inheritance is inherited .</w:t>
       </w:r>
     </w:p>
     <w:p>
@@ -508,10 +529,10 @@
         </w:rPr>
         <w:tab/>
       </w:r>
-      <w:bookmarkStart w:id="1" w:name="__UnoMark__2189_363168767"/>
-      <w:bookmarkStart w:id="2" w:name="__UnoMark__2185_363168767"/>
-      <w:bookmarkStart w:id="3" w:name="__UnoMark__2196_363168767"/>
-      <w:bookmarkStart w:id="4" w:name="__UnoMark__2194_363168767"/>
+      <w:bookmarkStart w:id="1" w:name="__UnoMark__2196_363168767"/>
+      <w:bookmarkStart w:id="2" w:name="__UnoMark__2194_363168767"/>
+      <w:bookmarkStart w:id="3" w:name="__UnoMark__2189_363168767"/>
+      <w:bookmarkStart w:id="4" w:name="__UnoMark__2185_363168767"/>
       <w:r>
         <w:rPr>
           <w:color w:val="000000"/>
@@ -745,7 +766,23 @@
           <w:highlight w:val="white"/>
         </w:rPr>
         <w:tab/>
-        <w:t xml:space="preserve">The health variable will be a categorical variable with two options, either </w:t>
+        <w:t xml:space="preserve">The health variable </w:t>
+      </w:r>
+      <w:r>
+        <w:rPr>
+          <w:color w:val="000000"/>
+          <w:spacing w:val="15"/>
+          <w:highlight w:val="white"/>
+        </w:rPr>
+        <w:t>is</w:t>
+      </w:r>
+      <w:r>
+        <w:rPr>
+          <w:color w:val="000000"/>
+          <w:spacing w:val="15"/>
+          <w:highlight w:val="white"/>
+        </w:rPr>
+        <w:t xml:space="preserve"> a categorical variable with two options, either </w:t>
       </w:r>
       <w:r>
         <w:rPr>
@@ -817,7 +854,23 @@
           <w:spacing w:val="15"/>
           <w:highlight w:val="white"/>
         </w:rPr>
-        <w:t xml:space="preserve"> Persons who considered themselves to be in </w:t>
+        <w:t xml:space="preserve"> </w:t>
+      </w:r>
+      <w:r>
+        <w:rPr>
+          <w:color w:val="000000"/>
+          <w:spacing w:val="15"/>
+          <w:highlight w:val="white"/>
+        </w:rPr>
+        <w:t xml:space="preserve">People were placed in one of these categories by self assessment. Self assessed health is a good predictor for mortality (Idler &amp; Benyamini, 1997)⁠. which is a good indicator for health. </w:t>
+      </w:r>
+      <w:r>
+        <w:rPr>
+          <w:color w:val="000000"/>
+          <w:spacing w:val="15"/>
+          <w:highlight w:val="white"/>
+        </w:rPr>
+        <w:t xml:space="preserve">Persons who considered themselves to be in </w:t>
       </w:r>
       <w:r>
         <w:rPr>
@@ -853,7 +906,39 @@
           <w:spacing w:val="15"/>
           <w:highlight w:val="white"/>
         </w:rPr>
-        <w:t xml:space="preserve"> health will be places in the </w:t>
+        <w:t xml:space="preserve"> health </w:t>
+      </w:r>
+      <w:r>
+        <w:rPr>
+          <w:color w:val="000000"/>
+          <w:spacing w:val="15"/>
+          <w:highlight w:val="white"/>
+        </w:rPr>
+        <w:t>are</w:t>
+      </w:r>
+      <w:r>
+        <w:rPr>
+          <w:color w:val="000000"/>
+          <w:spacing w:val="15"/>
+          <w:highlight w:val="white"/>
+        </w:rPr>
+        <w:t xml:space="preserve"> place</w:t>
+      </w:r>
+      <w:r>
+        <w:rPr>
+          <w:color w:val="000000"/>
+          <w:spacing w:val="15"/>
+          <w:highlight w:val="white"/>
+        </w:rPr>
+        <w:t>d</w:t>
+      </w:r>
+      <w:r>
+        <w:rPr>
+          <w:color w:val="000000"/>
+          <w:spacing w:val="15"/>
+          <w:highlight w:val="white"/>
+        </w:rPr>
+        <w:t xml:space="preserve"> in the </w:t>
       </w:r>
       <w:r>
         <w:rPr>
@@ -907,7 +992,7 @@
           <w:spacing w:val="15"/>
           <w:highlight w:val="white"/>
         </w:rPr>
-        <w:t xml:space="preserve"> health will be placed in the healthy category. Self rated health is a good predictor for mortality (Idler &amp; Benyamini, 1997)⁠ which is a good indicator for health.</w:t>
+        <w:t xml:space="preserve"> health will be placed in the healthy category. </w:t>
       </w:r>
     </w:p>
     <w:p>
@@ -922,22 +1007,54 @@
           <w:highlight w:val="white"/>
         </w:rPr>
         <w:tab/>
-        <w:t>To check if there is a correlation between wealth and health, a wealth variable needs to be created. For wealth this paper uses the net wealth of a person. Someone might well own a  nice car and a house, but if he has a loan for the car and two mortgages on the house, he might still have a negative net wealth. To calculate the net wealth, all the assets of a person have been added together and the liabilities have been subtracted from the assets. The questionnaires are quite detailed on wealth which is important as was pointed out by Pollack et al. (2007).</w:t>
-      </w:r>
-    </w:p>
-    <w:p>
-      <w:pPr>
-        <w:pStyle w:val="Normal"/>
-        <w:rPr/>
-      </w:pPr>
+        <w:t xml:space="preserve">To check if there is a correlation between wealth and health, a wealth variable </w:t>
+      </w:r>
       <w:r>
         <w:rPr>
           <w:color w:val="000000"/>
           <w:spacing w:val="15"/>
           <w:highlight w:val="white"/>
         </w:rPr>
+        <w:t>was</w:t>
+      </w:r>
+      <w:r>
+        <w:rPr>
+          <w:color w:val="000000"/>
+          <w:spacing w:val="15"/>
+          <w:highlight w:val="white"/>
+        </w:rPr>
+        <w:t xml:space="preserve"> created. For wealth, this paper uses the net wealth of a person. Someone might well own a  nice car and a house, but if he has a loan for the car and two mortgages on the house, he might still have a negative net wealth. To calculate the net wealth, all the assets of a person have been added together and the liabilities have been subtracted from the assets. The questionnaires are quite detailed on wealth which is important as was pointed out by Pollack et al. (2007).</w:t>
+      </w:r>
+    </w:p>
+    <w:p>
+      <w:pPr>
+        <w:pStyle w:val="Normal"/>
+        <w:rPr/>
+      </w:pPr>
+      <w:r>
+        <w:rPr>
+          <w:color w:val="000000"/>
+          <w:spacing w:val="15"/>
+          <w:highlight w:val="white"/>
+        </w:rPr>
         <w:tab/>
-        <w:t xml:space="preserve">The assets that could be found in the aggregated wealth data were: </w:t>
+        <w:t xml:space="preserve">The assets </w:t>
+      </w:r>
+      <w:r>
+        <w:rPr>
+          <w:color w:val="000000"/>
+          <w:spacing w:val="15"/>
+          <w:highlight w:val="white"/>
+        </w:rPr>
+        <w:t>and liabilities</w:t>
+      </w:r>
+      <w:r>
+        <w:rPr>
+          <w:color w:val="000000"/>
+          <w:spacing w:val="15"/>
+          <w:highlight w:val="white"/>
+        </w:rPr>
+        <w:t xml:space="preserve"> that could be found in the aggregated wealth data were: </w:t>
       </w:r>
     </w:p>
     <w:p>
@@ -3453,32 +3570,99 @@
     <w:p>
       <w:pPr>
         <w:pStyle w:val="Normal"/>
+        <w:rPr/>
+      </w:pPr>
+      <w:r>
         <w:rPr>
           <w:color w:val="000000"/>
           <w:spacing w:val="15"/>
-        </w:rPr>
-      </w:pPr>
+          <w:highlight w:val="white"/>
+        </w:rPr>
+        <w:t xml:space="preserve">This paper </w:t>
+      </w:r>
       <w:r>
         <w:rPr>
           <w:color w:val="000000"/>
           <w:spacing w:val="15"/>
           <w:highlight w:val="white"/>
         </w:rPr>
-        <w:t>This paper will use the waves from 2007, 2013 and 2017. As is clearly visible in figure 1, the housing prices peaked somewhere in 2008. Because the data is collected throughout the whole year it makes sense to take 2007 as the pretreatment year because the financial crisis hit in September 2008 it might have affected some observations. 2013 is the year when the housing prices were at the lowest in the Netherlands. If wealth would cause short-term changes in health, it should be visible in 2013. So 2013 will be the first post treatment year. In 2017, the housing prices were still not as high as in 2007. Using 2017 as another after treatment year it could show us more about the mid-term effect of wealth on health.</w:t>
-      </w:r>
-    </w:p>
-    <w:p>
-      <w:pPr>
-        <w:pStyle w:val="Normal"/>
-        <w:rPr/>
-      </w:pPr>
+        <w:t xml:space="preserve">uses </w:t>
+      </w:r>
       <w:r>
         <w:rPr>
           <w:color w:val="000000"/>
           <w:spacing w:val="15"/>
+          <w:highlight w:val="white"/>
+        </w:rPr>
+        <w:t xml:space="preserve">the waves from 2007, 2013 and 2017. As is clearly visible in figure 1, the housing prices peaked somewhere in 2008. Because the data is collected throughout the whole year it makes sense to take 2007 as the pretreatment year because the financial crisis hit in September 2008. </w:t>
+      </w:r>
+      <w:r>
+        <w:rPr>
+          <w:color w:val="000000"/>
+          <w:spacing w:val="15"/>
+          <w:highlight w:val="white"/>
+        </w:rPr>
+        <w:t>Therefore</w:t>
+      </w:r>
+      <w:r>
+        <w:rPr>
+          <w:color w:val="000000"/>
+          <w:spacing w:val="15"/>
+          <w:highlight w:val="white"/>
+        </w:rPr>
+        <w:t xml:space="preserve"> it might have affected some observations </w:t>
+      </w:r>
+      <w:r>
+        <w:rPr>
+          <w:color w:val="000000"/>
+          <w:spacing w:val="15"/>
+          <w:highlight w:val="white"/>
+        </w:rPr>
+        <w:t>while other not</w:t>
+      </w:r>
+      <w:r>
+        <w:rPr>
+          <w:color w:val="000000"/>
+          <w:spacing w:val="15"/>
+          <w:highlight w:val="white"/>
+        </w:rPr>
+        <w:t xml:space="preserve">. 2013 is the year when the housing prices were at the lowest in the Netherlands. If wealth would cause short-term changes in health, it should be visible in 2013. So 2013 will be the first post treatment year. In 2017, the housing prices were still not as high as in 2007. Using 2017 as another after treatment year it could show us more about the mid-term effect of wealth on health. </w:t>
+      </w:r>
+      <w:r>
+        <w:rPr>
+          <w:color w:val="000000"/>
+          <w:spacing w:val="15"/>
+          <w:highlight w:val="white"/>
+        </w:rPr>
+        <w:t xml:space="preserve">Because this paper is interested in the effect of the difference in housing prices, housing prices of single years will be used instead of averages. When for example the average housing prices of 2007 until 2013 will be used and the average housing prices of 2013 until 2017, the difference between the two averages will almost completely fall away. This will make the effect of the difference less noticeable. </w:t>
+      </w:r>
+    </w:p>
+    <w:p>
+      <w:pPr>
+        <w:pStyle w:val="Normal"/>
+        <w:rPr/>
+      </w:pPr>
+      <w:r>
+        <w:rPr>
+          <w:color w:val="000000"/>
+          <w:spacing w:val="15"/>
         </w:rPr>
         <w:tab/>
-        <w:t xml:space="preserve">Table two shows the number of observations per year and the size of the treatment and control group. In all the three years the ratio of treatment group to control group is rather consistent and lies around 1:1. There is a trend where the treatment group grows between </w:t>
+        <w:t xml:space="preserve">Table two shows the number of observations per year and the size of the treatment and control group. In all the three years the ratio of treatment group to control group is rather consistent and lies around 1:1. There is a trend where the treatment group grows </w:t>
+      </w:r>
+      <w:r>
+        <w:rPr>
+          <w:color w:val="000000"/>
+          <w:spacing w:val="15"/>
+        </w:rPr>
+        <w:t>slightly</w:t>
+      </w:r>
+      <w:r>
+        <w:rPr>
+          <w:color w:val="000000"/>
+          <w:spacing w:val="15"/>
+        </w:rPr>
+        <w:t xml:space="preserve"> between </w:t>
       </w:r>
       <w:commentRangeStart w:id="1"/>
       <w:r>
@@ -6206,7 +6390,59 @@
       <w:r>
         <w:rPr/>
         <w:tab/>
-        <w:t xml:space="preserve"> The treatment group, control group and the treatment itself will be defined as follows. The treatment this paper uses is the financial crisis of 2008 in which housing prices sharply dropped as is visible in figure 1. It stands to reason that although the sharp drop in housing prices has an effect on the wealth of home-owners, it does not have a direct link to health. It can be assumed that the health of people did not directly cause, or was directly affected by health. The treatment group consists of people who own one or more houses and the control group consists of people who rent a house. Since the participants of the DHS are randomly picked, it can be assumed that the only real difference between the control and treatment group is the ownership of a house. The loss of jobs for example in the financial crisis can be assumed to have the same effect on people who own and people who do not own a house. Therefore, the sharp drop in housing prices caused by the financial can be used as a treatment which only affects the wealth of the treatment group.</w:t>
+        <w:t xml:space="preserve"> The treatment group, control group and the treatment itself will be defined as follows. The treatment this paper uses is the financial crisis of 2008 in which housing prices sharply dropped </w:t>
+      </w:r>
+      <w:r>
+        <w:rPr/>
+        <w:t>suddenly</w:t>
+      </w:r>
+      <w:r>
+        <w:rPr/>
+        <w:t xml:space="preserve"> as is visible in figure 1. It stands to reason that although the sharp drop in housing prices has an effect on the wealth of home-owners, it does not have a direct link to health. It </w:t>
+      </w:r>
+      <w:r>
+        <w:rPr/>
+        <w:t>stands to reason</w:t>
+      </w:r>
+      <w:r>
+        <w:rPr/>
+        <w:t xml:space="preserve"> that the health of people did not directly cause </w:t>
+      </w:r>
+      <w:r>
+        <w:rPr/>
+        <w:t>the financial crisis</w:t>
+      </w:r>
+      <w:r>
+        <w:rPr/>
+        <w:t xml:space="preserve">, or </w:t>
+      </w:r>
+      <w:r>
+        <w:rPr/>
+        <w:t>that health</w:t>
+      </w:r>
+      <w:r>
+        <w:rPr/>
+        <w:t xml:space="preserve"> was directly affected by </w:t>
+      </w:r>
+      <w:r>
+        <w:rPr/>
+        <w:t>the crisis</w:t>
+      </w:r>
+      <w:r>
+        <w:rPr/>
+        <w:t xml:space="preserve">.  The treatment group consists of people who own one or more houses and the control group consists of people who rent a house. Since the participants of the DHS are randomly </w:t>
+      </w:r>
+      <w:r>
+        <w:rPr/>
+        <w:t>selected</w:t>
+      </w:r>
+      <w:r>
+        <w:rPr/>
+        <w:t xml:space="preserve">, it can be assumed that the only real difference between the control and treatment group is the ownership of a house. </w:t>
+      </w:r>
+      <w:r>
+        <w:rPr/>
+        <w:t>As was noted above, because health does not significantly differ between home-owners and tenants in each individual year, the distribution of other characteristics should be approximately the same in both groups. Therefore the other ways in which the financial crisis could have affected health, for example through job loss, should be roughly the same in both the treatment and the control group.</w:t>
       </w:r>
     </w:p>
     <w:p>
@@ -6247,22 +6483,22 @@
         <w:tblInd w:w="0" w:type="dxa"/>
         <w:tblCellMar>
           <w:top w:w="0" w:type="dxa"/>
-          <w:left w:w="113" w:type="dxa"/>
+          <w:left w:w="118" w:type="dxa"/>
           <w:bottom w:w="0" w:type="dxa"/>
           <w:right w:w="108" w:type="dxa"/>
         </w:tblCellMar>
         <w:tblLook w:val="04a0" w:noVBand="1" w:noHBand="0" w:lastColumn="0" w:firstColumn="1" w:lastRow="0" w:firstRow="1"/>
       </w:tblPr>
       <w:tblGrid>
-        <w:gridCol w:w="673"/>
-        <w:gridCol w:w="8289"/>
+        <w:gridCol w:w="672"/>
+        <w:gridCol w:w="8290"/>
         <w:gridCol w:w="676"/>
       </w:tblGrid>
       <w:tr>
         <w:trPr/>
         <w:tc>
           <w:tcPr>
-            <w:tcW w:w="673" w:type="dxa"/>
+            <w:tcW w:w="672" w:type="dxa"/>
             <w:tcBorders>
               <w:top w:val="nil"/>
               <w:left w:val="nil"/>
@@ -6285,7 +6521,7 @@
         </w:tc>
         <w:tc>
           <w:tcPr>
-            <w:tcW w:w="8289" w:type="dxa"/>
+            <w:tcW w:w="8290" w:type="dxa"/>
             <w:tcBorders>
               <w:top w:val="nil"/>
               <w:left w:val="nil"/>
@@ -6558,22 +6794,22 @@
         <w:tblInd w:w="0" w:type="dxa"/>
         <w:tblCellMar>
           <w:top w:w="0" w:type="dxa"/>
-          <w:left w:w="113" w:type="dxa"/>
+          <w:left w:w="118" w:type="dxa"/>
           <w:bottom w:w="0" w:type="dxa"/>
           <w:right w:w="108" w:type="dxa"/>
         </w:tblCellMar>
         <w:tblLook w:val="04a0" w:noVBand="1" w:noHBand="0" w:lastColumn="0" w:firstColumn="1" w:lastRow="0" w:firstRow="1"/>
       </w:tblPr>
       <w:tblGrid>
-        <w:gridCol w:w="673"/>
-        <w:gridCol w:w="8289"/>
+        <w:gridCol w:w="672"/>
+        <w:gridCol w:w="8290"/>
         <w:gridCol w:w="676"/>
       </w:tblGrid>
       <w:tr>
         <w:trPr/>
         <w:tc>
           <w:tcPr>
-            <w:tcW w:w="673" w:type="dxa"/>
+            <w:tcW w:w="672" w:type="dxa"/>
             <w:tcBorders>
               <w:top w:val="nil"/>
               <w:left w:val="nil"/>
@@ -6596,7 +6832,7 @@
         </w:tc>
         <w:tc>
           <w:tcPr>
-            <w:tcW w:w="8289" w:type="dxa"/>
+            <w:tcW w:w="8290" w:type="dxa"/>
             <w:tcBorders>
               <w:top w:val="nil"/>
               <w:left w:val="nil"/>
@@ -6724,7 +6960,7 @@
         <w:trPr/>
         <w:tc>
           <w:tcPr>
-            <w:tcW w:w="673" w:type="dxa"/>
+            <w:tcW w:w="672" w:type="dxa"/>
             <w:tcBorders>
               <w:top w:val="nil"/>
               <w:left w:val="nil"/>
@@ -6747,7 +6983,7 @@
         </w:tc>
         <w:tc>
           <w:tcPr>
-            <w:tcW w:w="8289" w:type="dxa"/>
+            <w:tcW w:w="8290" w:type="dxa"/>
             <w:tcBorders>
               <w:top w:val="nil"/>
               <w:left w:val="nil"/>
@@ -7056,22 +7292,22 @@
         <w:tblInd w:w="0" w:type="dxa"/>
         <w:tblCellMar>
           <w:top w:w="0" w:type="dxa"/>
-          <w:left w:w="113" w:type="dxa"/>
+          <w:left w:w="118" w:type="dxa"/>
           <w:bottom w:w="0" w:type="dxa"/>
           <w:right w:w="108" w:type="dxa"/>
         </w:tblCellMar>
         <w:tblLook w:val="04a0" w:noVBand="1" w:noHBand="0" w:lastColumn="0" w:firstColumn="1" w:lastRow="0" w:firstRow="1"/>
       </w:tblPr>
       <w:tblGrid>
-        <w:gridCol w:w="673"/>
-        <w:gridCol w:w="8289"/>
+        <w:gridCol w:w="672"/>
+        <w:gridCol w:w="8290"/>
         <w:gridCol w:w="676"/>
       </w:tblGrid>
       <w:tr>
         <w:trPr/>
         <w:tc>
           <w:tcPr>
-            <w:tcW w:w="673" w:type="dxa"/>
+            <w:tcW w:w="672" w:type="dxa"/>
             <w:tcBorders>
               <w:top w:val="nil"/>
               <w:left w:val="nil"/>
@@ -7094,7 +7330,7 @@
         </w:tc>
         <w:tc>
           <w:tcPr>
-            <w:tcW w:w="8289" w:type="dxa"/>
+            <w:tcW w:w="8290" w:type="dxa"/>
             <w:tcBorders>
               <w:top w:val="nil"/>
               <w:left w:val="nil"/>
@@ -7436,22 +7672,22 @@
         <w:tblInd w:w="0" w:type="dxa"/>
         <w:tblCellMar>
           <w:top w:w="0" w:type="dxa"/>
-          <w:left w:w="113" w:type="dxa"/>
+          <w:left w:w="118" w:type="dxa"/>
           <w:bottom w:w="0" w:type="dxa"/>
           <w:right w:w="108" w:type="dxa"/>
         </w:tblCellMar>
         <w:tblLook w:val="04a0" w:noVBand="1" w:noHBand="0" w:lastColumn="0" w:firstColumn="1" w:lastRow="0" w:firstRow="1"/>
       </w:tblPr>
       <w:tblGrid>
-        <w:gridCol w:w="673"/>
-        <w:gridCol w:w="8289"/>
+        <w:gridCol w:w="672"/>
+        <w:gridCol w:w="8290"/>
         <w:gridCol w:w="676"/>
       </w:tblGrid>
       <w:tr>
         <w:trPr/>
         <w:tc>
           <w:tcPr>
-            <w:tcW w:w="673" w:type="dxa"/>
+            <w:tcW w:w="672" w:type="dxa"/>
             <w:tcBorders>
               <w:top w:val="nil"/>
               <w:left w:val="nil"/>
@@ -7474,7 +7710,7 @@
         </w:tc>
         <w:tc>
           <w:tcPr>
-            <w:tcW w:w="8289" w:type="dxa"/>
+            <w:tcW w:w="8290" w:type="dxa"/>
             <w:tcBorders>
               <w:top w:val="nil"/>
               <w:left w:val="nil"/>
@@ -7906,7 +8142,7 @@
         <w:tblInd w:w="0" w:type="dxa"/>
         <w:tblCellMar>
           <w:top w:w="0" w:type="dxa"/>
-          <w:left w:w="113" w:type="dxa"/>
+          <w:left w:w="118" w:type="dxa"/>
           <w:bottom w:w="0" w:type="dxa"/>
           <w:right w:w="108" w:type="dxa"/>
         </w:tblCellMar>
@@ -8243,22 +8479,22 @@
         <w:tblInd w:w="0" w:type="dxa"/>
         <w:tblCellMar>
           <w:top w:w="0" w:type="dxa"/>
-          <w:left w:w="113" w:type="dxa"/>
+          <w:left w:w="118" w:type="dxa"/>
           <w:bottom w:w="0" w:type="dxa"/>
           <w:right w:w="108" w:type="dxa"/>
         </w:tblCellMar>
         <w:tblLook w:val="04a0" w:noVBand="1" w:noHBand="0" w:lastColumn="0" w:firstColumn="1" w:lastRow="0" w:firstRow="1"/>
       </w:tblPr>
       <w:tblGrid>
-        <w:gridCol w:w="673"/>
-        <w:gridCol w:w="8289"/>
+        <w:gridCol w:w="672"/>
+        <w:gridCol w:w="8290"/>
         <w:gridCol w:w="676"/>
       </w:tblGrid>
       <w:tr>
         <w:trPr/>
         <w:tc>
           <w:tcPr>
-            <w:tcW w:w="673" w:type="dxa"/>
+            <w:tcW w:w="672" w:type="dxa"/>
             <w:tcBorders>
               <w:top w:val="nil"/>
               <w:left w:val="nil"/>
@@ -8281,7 +8517,7 @@
         </w:tc>
         <w:tc>
           <w:tcPr>
-            <w:tcW w:w="8289" w:type="dxa"/>
+            <w:tcW w:w="8290" w:type="dxa"/>
             <w:tcBorders>
               <w:top w:val="nil"/>
               <w:left w:val="nil"/>
@@ -8590,22 +8826,22 @@
         <w:tblInd w:w="0" w:type="dxa"/>
         <w:tblCellMar>
           <w:top w:w="0" w:type="dxa"/>
-          <w:left w:w="113" w:type="dxa"/>
+          <w:left w:w="118" w:type="dxa"/>
           <w:bottom w:w="0" w:type="dxa"/>
           <w:right w:w="108" w:type="dxa"/>
         </w:tblCellMar>
         <w:tblLook w:val="04a0" w:noVBand="1" w:noHBand="0" w:lastColumn="0" w:firstColumn="1" w:lastRow="0" w:firstRow="1"/>
       </w:tblPr>
       <w:tblGrid>
-        <w:gridCol w:w="673"/>
-        <w:gridCol w:w="8289"/>
+        <w:gridCol w:w="672"/>
+        <w:gridCol w:w="8290"/>
         <w:gridCol w:w="676"/>
       </w:tblGrid>
       <w:tr>
         <w:trPr/>
         <w:tc>
           <w:tcPr>
-            <w:tcW w:w="673" w:type="dxa"/>
+            <w:tcW w:w="672" w:type="dxa"/>
             <w:tcBorders>
               <w:top w:val="nil"/>
               <w:left w:val="nil"/>
@@ -8628,7 +8864,7 @@
         </w:tc>
         <w:tc>
           <w:tcPr>
-            <w:tcW w:w="8289" w:type="dxa"/>
+            <w:tcW w:w="8290" w:type="dxa"/>
             <w:tcBorders>
               <w:top w:val="nil"/>
               <w:left w:val="nil"/>
@@ -9154,22 +9390,22 @@
         <w:tblInd w:w="0" w:type="dxa"/>
         <w:tblCellMar>
           <w:top w:w="0" w:type="dxa"/>
-          <w:left w:w="113" w:type="dxa"/>
+          <w:left w:w="118" w:type="dxa"/>
           <w:bottom w:w="0" w:type="dxa"/>
           <w:right w:w="108" w:type="dxa"/>
         </w:tblCellMar>
         <w:tblLook w:val="04a0" w:noVBand="1" w:noHBand="0" w:lastColumn="0" w:firstColumn="1" w:lastRow="0" w:firstRow="1"/>
       </w:tblPr>
       <w:tblGrid>
-        <w:gridCol w:w="673"/>
-        <w:gridCol w:w="8289"/>
+        <w:gridCol w:w="672"/>
+        <w:gridCol w:w="8290"/>
         <w:gridCol w:w="676"/>
       </w:tblGrid>
       <w:tr>
         <w:trPr/>
         <w:tc>
           <w:tcPr>
-            <w:tcW w:w="673" w:type="dxa"/>
+            <w:tcW w:w="672" w:type="dxa"/>
             <w:tcBorders>
               <w:top w:val="nil"/>
               <w:left w:val="nil"/>
@@ -9192,7 +9428,7 @@
         </w:tc>
         <w:tc>
           <w:tcPr>
-            <w:tcW w:w="8289" w:type="dxa"/>
+            <w:tcW w:w="8290" w:type="dxa"/>
             <w:tcBorders>
               <w:top w:val="nil"/>
               <w:left w:val="nil"/>
@@ -9466,22 +9702,22 @@
         <w:tblInd w:w="0" w:type="dxa"/>
         <w:tblCellMar>
           <w:top w:w="0" w:type="dxa"/>
-          <w:left w:w="113" w:type="dxa"/>
+          <w:left w:w="118" w:type="dxa"/>
           <w:bottom w:w="0" w:type="dxa"/>
           <w:right w:w="108" w:type="dxa"/>
         </w:tblCellMar>
         <w:tblLook w:val="04a0" w:noVBand="1" w:noHBand="0" w:lastColumn="0" w:firstColumn="1" w:lastRow="0" w:firstRow="1"/>
       </w:tblPr>
       <w:tblGrid>
-        <w:gridCol w:w="673"/>
-        <w:gridCol w:w="8289"/>
+        <w:gridCol w:w="672"/>
+        <w:gridCol w:w="8290"/>
         <w:gridCol w:w="676"/>
       </w:tblGrid>
       <w:tr>
         <w:trPr/>
         <w:tc>
           <w:tcPr>
-            <w:tcW w:w="673" w:type="dxa"/>
+            <w:tcW w:w="672" w:type="dxa"/>
             <w:tcBorders>
               <w:top w:val="nil"/>
               <w:left w:val="nil"/>
@@ -9504,7 +9740,7 @@
         </w:tc>
         <w:tc>
           <w:tcPr>
-            <w:tcW w:w="8289" w:type="dxa"/>
+            <w:tcW w:w="8290" w:type="dxa"/>
             <w:tcBorders>
               <w:top w:val="nil"/>
               <w:left w:val="nil"/>
@@ -9873,22 +10109,22 @@
         <w:tblInd w:w="0" w:type="dxa"/>
         <w:tblCellMar>
           <w:top w:w="0" w:type="dxa"/>
-          <w:left w:w="113" w:type="dxa"/>
+          <w:left w:w="118" w:type="dxa"/>
           <w:bottom w:w="0" w:type="dxa"/>
           <w:right w:w="108" w:type="dxa"/>
         </w:tblCellMar>
         <w:tblLook w:val="04a0" w:noVBand="1" w:noHBand="0" w:lastColumn="0" w:firstColumn="1" w:lastRow="0" w:firstRow="1"/>
       </w:tblPr>
       <w:tblGrid>
-        <w:gridCol w:w="673"/>
-        <w:gridCol w:w="8289"/>
+        <w:gridCol w:w="672"/>
+        <w:gridCol w:w="8290"/>
         <w:gridCol w:w="676"/>
       </w:tblGrid>
       <w:tr>
         <w:trPr/>
         <w:tc>
           <w:tcPr>
-            <w:tcW w:w="673" w:type="dxa"/>
+            <w:tcW w:w="672" w:type="dxa"/>
             <w:tcBorders>
               <w:top w:val="nil"/>
               <w:left w:val="nil"/>
@@ -9911,7 +10147,7 @@
         </w:tc>
         <w:tc>
           <w:tcPr>
-            <w:tcW w:w="8289" w:type="dxa"/>
+            <w:tcW w:w="8290" w:type="dxa"/>
             <w:tcBorders>
               <w:top w:val="nil"/>
               <w:left w:val="nil"/>
@@ -10277,22 +10513,22 @@
         <w:tblInd w:w="0" w:type="dxa"/>
         <w:tblCellMar>
           <w:top w:w="0" w:type="dxa"/>
-          <w:left w:w="113" w:type="dxa"/>
+          <w:left w:w="118" w:type="dxa"/>
           <w:bottom w:w="0" w:type="dxa"/>
           <w:right w:w="108" w:type="dxa"/>
         </w:tblCellMar>
         <w:tblLook w:val="04a0" w:noVBand="1" w:noHBand="0" w:lastColumn="0" w:firstColumn="1" w:lastRow="0" w:firstRow="1"/>
       </w:tblPr>
       <w:tblGrid>
-        <w:gridCol w:w="673"/>
-        <w:gridCol w:w="8289"/>
+        <w:gridCol w:w="672"/>
+        <w:gridCol w:w="8290"/>
         <w:gridCol w:w="676"/>
       </w:tblGrid>
       <w:tr>
         <w:trPr/>
         <w:tc>
           <w:tcPr>
-            <w:tcW w:w="673" w:type="dxa"/>
+            <w:tcW w:w="672" w:type="dxa"/>
             <w:tcBorders>
               <w:top w:val="nil"/>
               <w:left w:val="nil"/>
@@ -10315,7 +10551,7 @@
         </w:tc>
         <w:tc>
           <w:tcPr>
-            <w:tcW w:w="8289" w:type="dxa"/>
+            <w:tcW w:w="8290" w:type="dxa"/>
             <w:tcBorders>
               <w:top w:val="nil"/>
               <w:left w:val="nil"/>
@@ -14045,7 +14281,7 @@
     <w:qFormat/>
     <w:pPr>
       <w:widowControl/>
-      <w:overflowPunct w:val="false"/>
+      <w:overflowPunct w:val="true"/>
       <w:bidi w:val="0"/>
       <w:jc w:val="left"/>
     </w:pPr>

</xml_diff>